<commit_message>
ver 1.1 med billeder tilføjet
</commit_message>
<xml_diff>
--- a/servo_driver_timebox4.docx
+++ b/servo_driver_timebox4.docx
@@ -16,6 +16,7 @@
     <w:p>
       <w:pPr>
         <w:spacing w:after="0" w:line="240" w:lineRule="auto"/>
+        <w:jc w:val="center"/>
         <w:rPr>
           <w:rFonts w:ascii="Times New Roman" w:eastAsia="Times New Roman" w:hAnsi="Times New Roman" w:cs="Times New Roman"/>
           <w:sz w:val="24"/>
@@ -31,128 +32,60 @@
           <w:szCs w:val="36"/>
           <w:lang w:eastAsia="da-DK"/>
         </w:rPr>
-        <w:t xml:space="preserve">Analyse/Design til </w:t>
-      </w:r>
-      <w:proofErr w:type="spellStart"/>
-      <w:r>
-        <w:rPr>
-          <w:rFonts w:ascii="Arial" w:eastAsia="Times New Roman" w:hAnsi="Arial" w:cs="Arial"/>
-          <w:color w:val="000000"/>
-          <w:sz w:val="36"/>
-          <w:szCs w:val="36"/>
-          <w:lang w:eastAsia="da-DK"/>
-        </w:rPr>
-        <w:t>servo</w:t>
-      </w:r>
-      <w:proofErr w:type="spellEnd"/>
-      <w:r>
-        <w:rPr>
-          <w:rFonts w:ascii="Arial" w:eastAsia="Times New Roman" w:hAnsi="Arial" w:cs="Arial"/>
-          <w:color w:val="000000"/>
-          <w:sz w:val="36"/>
-          <w:szCs w:val="36"/>
-          <w:lang w:eastAsia="da-DK"/>
-        </w:rPr>
-        <w:t>:</w:t>
-      </w:r>
-    </w:p>
-    <w:p>
-      <w:pPr>
-        <w:spacing w:after="0" w:line="240" w:lineRule="auto"/>
-        <w:rPr>
-          <w:rFonts w:ascii="Times New Roman" w:eastAsia="Times New Roman" w:hAnsi="Times New Roman" w:cs="Times New Roman"/>
-          <w:sz w:val="24"/>
-          <w:szCs w:val="24"/>
-          <w:lang w:eastAsia="da-DK"/>
-        </w:rPr>
-      </w:pPr>
-    </w:p>
-    <w:p>
-      <w:pPr>
-        <w:spacing w:after="0" w:line="240" w:lineRule="auto"/>
-        <w:rPr>
-          <w:rFonts w:ascii="Times New Roman" w:eastAsia="Times New Roman" w:hAnsi="Times New Roman" w:cs="Times New Roman"/>
-          <w:color w:val="000000"/>
-          <w:sz w:val="24"/>
-          <w:szCs w:val="24"/>
-          <w:lang w:eastAsia="da-DK"/>
-        </w:rPr>
-      </w:pPr>
-      <w:r>
-        <w:rPr>
-          <w:rFonts w:ascii="Times New Roman" w:eastAsia="Times New Roman" w:hAnsi="Times New Roman" w:cs="Times New Roman"/>
-          <w:color w:val="000000"/>
-          <w:sz w:val="24"/>
-          <w:szCs w:val="24"/>
-          <w:lang w:eastAsia="da-DK"/>
-        </w:rPr>
-        <w:t xml:space="preserve">Fremgår i </w:t>
-      </w:r>
-      <w:proofErr w:type="spellStart"/>
-      <w:r>
-        <w:rPr>
-          <w:rFonts w:ascii="Times New Roman" w:eastAsia="Times New Roman" w:hAnsi="Times New Roman" w:cs="Times New Roman"/>
-          <w:color w:val="000000"/>
-          <w:sz w:val="24"/>
-          <w:szCs w:val="24"/>
-          <w:lang w:eastAsia="da-DK"/>
-        </w:rPr>
-        <w:t>timebox</w:t>
-      </w:r>
-      <w:proofErr w:type="spellEnd"/>
-      <w:r>
-        <w:rPr>
-          <w:rFonts w:ascii="Times New Roman" w:eastAsia="Times New Roman" w:hAnsi="Times New Roman" w:cs="Times New Roman"/>
-          <w:color w:val="000000"/>
-          <w:sz w:val="24"/>
-          <w:szCs w:val="24"/>
-          <w:lang w:eastAsia="da-DK"/>
-        </w:rPr>
-        <w:t xml:space="preserve"> 3, hvor vi har dokumenteret, at det kræver et signal på 50 </w:t>
-      </w:r>
-      <w:proofErr w:type="spellStart"/>
-      <w:r>
-        <w:rPr>
-          <w:rFonts w:ascii="Times New Roman" w:eastAsia="Times New Roman" w:hAnsi="Times New Roman" w:cs="Times New Roman"/>
-          <w:color w:val="000000"/>
-          <w:sz w:val="24"/>
-          <w:szCs w:val="24"/>
-          <w:lang w:eastAsia="da-DK"/>
-        </w:rPr>
-        <w:t>hz</w:t>
-      </w:r>
-      <w:proofErr w:type="spellEnd"/>
-      <w:r>
-        <w:rPr>
-          <w:rFonts w:ascii="Times New Roman" w:eastAsia="Times New Roman" w:hAnsi="Times New Roman" w:cs="Times New Roman"/>
-          <w:color w:val="000000"/>
-          <w:sz w:val="24"/>
-          <w:szCs w:val="24"/>
-          <w:lang w:eastAsia="da-DK"/>
-        </w:rPr>
-        <w:t xml:space="preserve"> og ved justere PWM mellem 1 ms til 2 ms. Kan vi justere positionen på </w:t>
-      </w:r>
-      <w:proofErr w:type="spellStart"/>
-      <w:r>
-        <w:rPr>
-          <w:rFonts w:ascii="Times New Roman" w:eastAsia="Times New Roman" w:hAnsi="Times New Roman" w:cs="Times New Roman"/>
-          <w:color w:val="000000"/>
-          <w:sz w:val="24"/>
-          <w:szCs w:val="24"/>
-          <w:lang w:eastAsia="da-DK"/>
-        </w:rPr>
-        <w:t>servo</w:t>
-      </w:r>
-      <w:proofErr w:type="spellEnd"/>
-      <w:r>
-        <w:rPr>
-          <w:rFonts w:ascii="Times New Roman" w:eastAsia="Times New Roman" w:hAnsi="Times New Roman" w:cs="Times New Roman"/>
-          <w:color w:val="000000"/>
-          <w:sz w:val="24"/>
-          <w:szCs w:val="24"/>
-          <w:lang w:eastAsia="da-DK"/>
-        </w:rPr>
-        <w:t xml:space="preserve"> motor.</w:t>
+        <w:t>Analyse/Design til servo:</w:t>
+      </w:r>
+    </w:p>
+    <w:p>
+      <w:pPr>
+        <w:spacing w:after="0" w:line="240" w:lineRule="auto"/>
+        <w:rPr>
+          <w:rFonts w:ascii="Times New Roman" w:eastAsia="Times New Roman" w:hAnsi="Times New Roman" w:cs="Times New Roman"/>
+          <w:sz w:val="24"/>
+          <w:szCs w:val="24"/>
+          <w:lang w:eastAsia="da-DK"/>
+        </w:rPr>
+      </w:pPr>
+    </w:p>
+    <w:p>
+      <w:pPr>
+        <w:spacing w:after="0" w:line="240" w:lineRule="auto"/>
+        <w:rPr>
+          <w:rFonts w:ascii="Times New Roman" w:eastAsia="Times New Roman" w:hAnsi="Times New Roman" w:cs="Times New Roman"/>
+          <w:color w:val="000000"/>
+          <w:sz w:val="24"/>
+          <w:szCs w:val="24"/>
+          <w:lang w:eastAsia="da-DK"/>
+        </w:rPr>
+      </w:pPr>
+      <w:r>
+        <w:rPr>
+          <w:rFonts w:ascii="Times New Roman" w:eastAsia="Times New Roman" w:hAnsi="Times New Roman" w:cs="Times New Roman"/>
+          <w:color w:val="000000"/>
+          <w:sz w:val="24"/>
+          <w:szCs w:val="24"/>
+          <w:lang w:eastAsia="da-DK"/>
+        </w:rPr>
+        <w:t xml:space="preserve">Fremgår i timebox 3, hvor vi har dokumenteret, at det kræver et signal på 50 </w:t>
+      </w:r>
+      <w:r>
+        <w:rPr>
+          <w:rFonts w:ascii="Times New Roman" w:eastAsia="Times New Roman" w:hAnsi="Times New Roman" w:cs="Times New Roman"/>
+          <w:color w:val="000000"/>
+          <w:sz w:val="24"/>
+          <w:szCs w:val="24"/>
+          <w:lang w:eastAsia="da-DK"/>
+        </w:rPr>
+        <w:t>H</w:t>
+      </w:r>
+      <w:r>
+        <w:rPr>
+          <w:rFonts w:ascii="Times New Roman" w:eastAsia="Times New Roman" w:hAnsi="Times New Roman" w:cs="Times New Roman"/>
+          <w:color w:val="000000"/>
+          <w:sz w:val="24"/>
+          <w:szCs w:val="24"/>
+          <w:lang w:eastAsia="da-DK"/>
+        </w:rPr>
+        <w:t>z og ved justere PWM mellem 1 ms til 2 ms. Kan vi justere positionen på servo motor.</w:t>
       </w:r>
     </w:p>
     <w:p>
@@ -176,115 +109,65 @@
         </w:rPr>
         <w:t xml:space="preserve">Dette signal bruges også til at justere hastigheden på vores </w:t>
       </w:r>
-      <w:proofErr w:type="gramStart"/>
-      <w:r>
-        <w:rPr>
-          <w:rFonts w:ascii="Times New Roman" w:eastAsia="Times New Roman" w:hAnsi="Times New Roman" w:cs="Times New Roman"/>
-          <w:color w:val="000000"/>
-          <w:sz w:val="24"/>
-          <w:szCs w:val="24"/>
-          <w:lang w:eastAsia="da-DK"/>
-        </w:rPr>
-        <w:t>BLDC motor</w:t>
-      </w:r>
-      <w:proofErr w:type="gramEnd"/>
-      <w:r>
-        <w:rPr>
-          <w:rFonts w:ascii="Times New Roman" w:eastAsia="Times New Roman" w:hAnsi="Times New Roman" w:cs="Times New Roman"/>
-          <w:color w:val="000000"/>
-          <w:sz w:val="24"/>
-          <w:szCs w:val="24"/>
-          <w:lang w:eastAsia="da-DK"/>
-        </w:rPr>
-        <w:t xml:space="preserve">, via vores ESC. Vi viste i </w:t>
-      </w:r>
-      <w:proofErr w:type="spellStart"/>
-      <w:r>
-        <w:rPr>
-          <w:rFonts w:ascii="Times New Roman" w:eastAsia="Times New Roman" w:hAnsi="Times New Roman" w:cs="Times New Roman"/>
-          <w:color w:val="000000"/>
-          <w:sz w:val="24"/>
-          <w:szCs w:val="24"/>
-          <w:lang w:eastAsia="da-DK"/>
-        </w:rPr>
-        <w:t>timebox</w:t>
-      </w:r>
-      <w:proofErr w:type="spellEnd"/>
-      <w:r>
-        <w:rPr>
-          <w:rFonts w:ascii="Times New Roman" w:eastAsia="Times New Roman" w:hAnsi="Times New Roman" w:cs="Times New Roman"/>
-          <w:color w:val="000000"/>
-          <w:sz w:val="24"/>
-          <w:szCs w:val="24"/>
-          <w:lang w:eastAsia="da-DK"/>
-        </w:rPr>
-        <w:t xml:space="preserve"> 3, hvordan vi brugte signalet til. De værdier vi </w:t>
-      </w:r>
-      <w:proofErr w:type="gramStart"/>
-      <w:r>
-        <w:rPr>
-          <w:rFonts w:ascii="Times New Roman" w:eastAsia="Times New Roman" w:hAnsi="Times New Roman" w:cs="Times New Roman"/>
-          <w:color w:val="000000"/>
-          <w:sz w:val="24"/>
-          <w:szCs w:val="24"/>
-          <w:lang w:eastAsia="da-DK"/>
-        </w:rPr>
-        <w:t>brugte</w:t>
-      </w:r>
-      <w:proofErr w:type="gramEnd"/>
-      <w:r>
-        <w:rPr>
-          <w:rFonts w:ascii="Times New Roman" w:eastAsia="Times New Roman" w:hAnsi="Times New Roman" w:cs="Times New Roman"/>
-          <w:color w:val="000000"/>
-          <w:sz w:val="24"/>
-          <w:szCs w:val="24"/>
-          <w:lang w:eastAsia="da-DK"/>
-        </w:rPr>
-        <w:t xml:space="preserve"> var 1 ms til stop af BLDC motor og værdien 1.25 ms, for at generer 500 </w:t>
-      </w:r>
-      <w:proofErr w:type="spellStart"/>
-      <w:r>
-        <w:rPr>
-          <w:rFonts w:ascii="Times New Roman" w:eastAsia="Times New Roman" w:hAnsi="Times New Roman" w:cs="Times New Roman"/>
-          <w:color w:val="000000"/>
-          <w:sz w:val="24"/>
-          <w:szCs w:val="24"/>
-          <w:lang w:eastAsia="da-DK"/>
-        </w:rPr>
-        <w:t>rpm</w:t>
-      </w:r>
-      <w:proofErr w:type="spellEnd"/>
-      <w:r>
-        <w:rPr>
-          <w:rFonts w:ascii="Times New Roman" w:eastAsia="Times New Roman" w:hAnsi="Times New Roman" w:cs="Times New Roman"/>
-          <w:color w:val="000000"/>
-          <w:sz w:val="24"/>
-          <w:szCs w:val="24"/>
-          <w:lang w:eastAsia="da-DK"/>
-        </w:rPr>
-        <w:t xml:space="preserve"> +- 100 </w:t>
-      </w:r>
-      <w:proofErr w:type="spellStart"/>
-      <w:r>
-        <w:rPr>
-          <w:rFonts w:ascii="Times New Roman" w:eastAsia="Times New Roman" w:hAnsi="Times New Roman" w:cs="Times New Roman"/>
-          <w:color w:val="000000"/>
-          <w:sz w:val="24"/>
-          <w:szCs w:val="24"/>
-          <w:lang w:eastAsia="da-DK"/>
-        </w:rPr>
-        <w:t>rpm</w:t>
-      </w:r>
-      <w:proofErr w:type="spellEnd"/>
-      <w:r>
-        <w:rPr>
-          <w:rFonts w:ascii="Times New Roman" w:eastAsia="Times New Roman" w:hAnsi="Times New Roman" w:cs="Times New Roman"/>
-          <w:color w:val="000000"/>
-          <w:sz w:val="24"/>
-          <w:szCs w:val="24"/>
-          <w:lang w:eastAsia="da-DK"/>
-        </w:rPr>
-        <w:t>.  </w:t>
+      <w:r>
+        <w:rPr>
+          <w:rFonts w:ascii="Times New Roman" w:eastAsia="Times New Roman" w:hAnsi="Times New Roman" w:cs="Times New Roman"/>
+          <w:color w:val="000000"/>
+          <w:sz w:val="24"/>
+          <w:szCs w:val="24"/>
+          <w:lang w:eastAsia="da-DK"/>
+        </w:rPr>
+        <w:t>BLDC-motor</w:t>
+      </w:r>
+      <w:r>
+        <w:rPr>
+          <w:rFonts w:ascii="Times New Roman" w:eastAsia="Times New Roman" w:hAnsi="Times New Roman" w:cs="Times New Roman"/>
+          <w:color w:val="000000"/>
+          <w:sz w:val="24"/>
+          <w:szCs w:val="24"/>
+          <w:lang w:eastAsia="da-DK"/>
+        </w:rPr>
+        <w:t xml:space="preserve">, via vores ESC. Vi viste i timebox 3, hvordan vi brugte signalet til. De værdier vi </w:t>
+      </w:r>
+      <w:r>
+        <w:rPr>
+          <w:rFonts w:ascii="Times New Roman" w:eastAsia="Times New Roman" w:hAnsi="Times New Roman" w:cs="Times New Roman"/>
+          <w:color w:val="000000"/>
+          <w:sz w:val="24"/>
+          <w:szCs w:val="24"/>
+          <w:lang w:eastAsia="da-DK"/>
+        </w:rPr>
+        <w:t>brugte,</w:t>
+      </w:r>
+      <w:r>
+        <w:rPr>
+          <w:rFonts w:ascii="Times New Roman" w:eastAsia="Times New Roman" w:hAnsi="Times New Roman" w:cs="Times New Roman"/>
+          <w:color w:val="000000"/>
+          <w:sz w:val="24"/>
+          <w:szCs w:val="24"/>
+          <w:lang w:eastAsia="da-DK"/>
+        </w:rPr>
+        <w:t xml:space="preserve"> var 1 ms til stop af </w:t>
+      </w:r>
+      <w:r>
+        <w:rPr>
+          <w:rFonts w:ascii="Times New Roman" w:eastAsia="Times New Roman" w:hAnsi="Times New Roman" w:cs="Times New Roman"/>
+          <w:color w:val="000000"/>
+          <w:sz w:val="24"/>
+          <w:szCs w:val="24"/>
+          <w:lang w:eastAsia="da-DK"/>
+        </w:rPr>
+        <w:t>BLDC-motor</w:t>
+      </w:r>
+      <w:r>
+        <w:rPr>
+          <w:rFonts w:ascii="Times New Roman" w:eastAsia="Times New Roman" w:hAnsi="Times New Roman" w:cs="Times New Roman"/>
+          <w:color w:val="000000"/>
+          <w:sz w:val="24"/>
+          <w:szCs w:val="24"/>
+          <w:lang w:eastAsia="da-DK"/>
+        </w:rPr>
+        <w:t xml:space="preserve"> og værdien 1.25 ms, for at generer 500 rpm +- 100 rpm.  </w:t>
       </w:r>
     </w:p>
     <w:p>
@@ -367,6 +250,7 @@
     <w:p>
       <w:pPr>
         <w:spacing w:after="0" w:line="240" w:lineRule="auto"/>
+        <w:jc w:val="center"/>
         <w:rPr>
           <w:rFonts w:ascii="Arial" w:eastAsia="Times New Roman" w:hAnsi="Arial" w:cs="Arial"/>
           <w:color w:val="000000"/>
@@ -383,29 +267,7 @@
           <w:szCs w:val="36"/>
           <w:lang w:eastAsia="da-DK"/>
         </w:rPr>
-        <w:t xml:space="preserve">Implementering af </w:t>
-      </w:r>
-      <w:proofErr w:type="spellStart"/>
-      <w:r>
-        <w:rPr>
-          <w:rFonts w:ascii="Arial" w:eastAsia="Times New Roman" w:hAnsi="Arial" w:cs="Arial"/>
-          <w:color w:val="000000"/>
-          <w:sz w:val="36"/>
-          <w:szCs w:val="36"/>
-          <w:lang w:eastAsia="da-DK"/>
-        </w:rPr>
-        <w:t>servo</w:t>
-      </w:r>
-      <w:proofErr w:type="spellEnd"/>
-      <w:r>
-        <w:rPr>
-          <w:rFonts w:ascii="Arial" w:eastAsia="Times New Roman" w:hAnsi="Arial" w:cs="Arial"/>
-          <w:color w:val="000000"/>
-          <w:sz w:val="36"/>
-          <w:szCs w:val="36"/>
-          <w:lang w:eastAsia="da-DK"/>
-        </w:rPr>
-        <w:t xml:space="preserve"> driver:</w:t>
+        <w:t>Implementering af servo driver:</w:t>
       </w:r>
     </w:p>
     <w:p>
@@ -464,12 +326,153 @@
       <w:pPr>
         <w:spacing w:after="0" w:line="240" w:lineRule="auto"/>
         <w:rPr>
-          <w:rFonts w:ascii="Times New Roman" w:eastAsia="Times New Roman" w:hAnsi="Times New Roman" w:cs="Times New Roman"/>
-          <w:sz w:val="24"/>
-          <w:szCs w:val="24"/>
-          <w:lang w:eastAsia="da-DK"/>
-        </w:rPr>
-      </w:pPr>
+          <w:rFonts w:ascii="Arial" w:eastAsia="Times New Roman" w:hAnsi="Arial" w:cs="Arial"/>
+          <w:color w:val="000000"/>
+          <w:sz w:val="36"/>
+          <w:szCs w:val="36"/>
+          <w:lang w:eastAsia="da-DK"/>
+        </w:rPr>
+      </w:pPr>
+      <w:r>
+        <w:rPr>
+          <w:noProof/>
+        </w:rPr>
+        <w:drawing>
+          <wp:anchor distT="0" distB="0" distL="114300" distR="114300" simplePos="0" relativeHeight="251661312" behindDoc="1" locked="0" layoutInCell="1" allowOverlap="1" wp14:anchorId="21EB55DE">
+            <wp:simplePos x="0" y="0"/>
+            <wp:positionH relativeFrom="column">
+              <wp:posOffset>-3810</wp:posOffset>
+            </wp:positionH>
+            <wp:positionV relativeFrom="paragraph">
+              <wp:posOffset>-1270</wp:posOffset>
+            </wp:positionV>
+            <wp:extent cx="6120130" cy="333375"/>
+            <wp:effectExtent l="0" t="0" r="0" b="9525"/>
+            <wp:wrapNone/>
+            <wp:docPr id="9" name="Billede 9"/>
+            <wp:cNvGraphicFramePr>
+              <a:graphicFrameLocks xmlns:a="http://schemas.openxmlformats.org/drawingml/2006/main" noChangeAspect="1"/>
+            </wp:cNvGraphicFramePr>
+            <a:graphic xmlns:a="http://schemas.openxmlformats.org/drawingml/2006/main">
+              <a:graphicData uri="http://schemas.openxmlformats.org/drawingml/2006/picture">
+                <pic:pic xmlns:pic="http://schemas.openxmlformats.org/drawingml/2006/picture">
+                  <pic:nvPicPr>
+                    <pic:cNvPr id="1" name=""/>
+                    <pic:cNvPicPr/>
+                  </pic:nvPicPr>
+                  <pic:blipFill>
+                    <a:blip r:embed="rId6">
+                      <a:extLst>
+                        <a:ext uri="{28A0092B-C50C-407E-A947-70E740481C1C}">
+                          <a14:useLocalDpi xmlns:a14="http://schemas.microsoft.com/office/drawing/2010/main" val="0"/>
+                        </a:ext>
+                      </a:extLst>
+                    </a:blip>
+                    <a:stretch>
+                      <a:fillRect/>
+                    </a:stretch>
+                  </pic:blipFill>
+                  <pic:spPr>
+                    <a:xfrm>
+                      <a:off x="0" y="0"/>
+                      <a:ext cx="6120130" cy="333375"/>
+                    </a:xfrm>
+                    <a:prstGeom prst="rect">
+                      <a:avLst/>
+                    </a:prstGeom>
+                  </pic:spPr>
+                </pic:pic>
+              </a:graphicData>
+            </a:graphic>
+          </wp:anchor>
+        </w:drawing>
+      </w:r>
+    </w:p>
+    <w:p>
+      <w:pPr>
+        <w:spacing w:after="0" w:line="240" w:lineRule="auto"/>
+        <w:rPr>
+          <w:rFonts w:ascii="Arial" w:eastAsia="Times New Roman" w:hAnsi="Arial" w:cs="Arial"/>
+          <w:color w:val="000000"/>
+          <w:sz w:val="36"/>
+          <w:szCs w:val="36"/>
+          <w:lang w:eastAsia="da-DK"/>
+        </w:rPr>
+      </w:pPr>
+      <w:r>
+        <w:rPr>
+          <w:noProof/>
+        </w:rPr>
+        <w:drawing>
+          <wp:anchor distT="0" distB="0" distL="114300" distR="114300" simplePos="0" relativeHeight="251660288" behindDoc="1" locked="0" layoutInCell="1" allowOverlap="1" wp14:anchorId="75B3BB2A">
+            <wp:simplePos x="0" y="0"/>
+            <wp:positionH relativeFrom="column">
+              <wp:posOffset>-3810</wp:posOffset>
+            </wp:positionH>
+            <wp:positionV relativeFrom="paragraph">
+              <wp:posOffset>73025</wp:posOffset>
+            </wp:positionV>
+            <wp:extent cx="6120130" cy="230505"/>
+            <wp:effectExtent l="0" t="0" r="0" b="0"/>
+            <wp:wrapNone/>
+            <wp:docPr id="8" name="Billede 8"/>
+            <wp:cNvGraphicFramePr>
+              <a:graphicFrameLocks xmlns:a="http://schemas.openxmlformats.org/drawingml/2006/main" noChangeAspect="1"/>
+            </wp:cNvGraphicFramePr>
+            <a:graphic xmlns:a="http://schemas.openxmlformats.org/drawingml/2006/main">
+              <a:graphicData uri="http://schemas.openxmlformats.org/drawingml/2006/picture">
+                <pic:pic xmlns:pic="http://schemas.openxmlformats.org/drawingml/2006/picture">
+                  <pic:nvPicPr>
+                    <pic:cNvPr id="1" name=""/>
+                    <pic:cNvPicPr/>
+                  </pic:nvPicPr>
+                  <pic:blipFill>
+                    <a:blip r:embed="rId7">
+                      <a:extLst>
+                        <a:ext uri="{28A0092B-C50C-407E-A947-70E740481C1C}">
+                          <a14:useLocalDpi xmlns:a14="http://schemas.microsoft.com/office/drawing/2010/main" val="0"/>
+                        </a:ext>
+                      </a:extLst>
+                    </a:blip>
+                    <a:stretch>
+                      <a:fillRect/>
+                    </a:stretch>
+                  </pic:blipFill>
+                  <pic:spPr>
+                    <a:xfrm>
+                      <a:off x="0" y="0"/>
+                      <a:ext cx="6120130" cy="230505"/>
+                    </a:xfrm>
+                    <a:prstGeom prst="rect">
+                      <a:avLst/>
+                    </a:prstGeom>
+                  </pic:spPr>
+                </pic:pic>
+              </a:graphicData>
+            </a:graphic>
+          </wp:anchor>
+        </w:drawing>
+      </w:r>
+    </w:p>
+    <w:p>
+      <w:pPr>
+        <w:spacing w:after="0" w:line="240" w:lineRule="auto"/>
+        <w:rPr>
+          <w:rFonts w:ascii="Times New Roman" w:eastAsia="Times New Roman" w:hAnsi="Times New Roman" w:cs="Times New Roman"/>
+          <w:sz w:val="24"/>
+          <w:szCs w:val="24"/>
+          <w:lang w:eastAsia="da-DK"/>
+        </w:rPr>
+      </w:pPr>
+      <w:r>
+        <w:rPr>
+          <w:rFonts w:ascii="Times New Roman" w:eastAsia="Times New Roman" w:hAnsi="Times New Roman" w:cs="Times New Roman"/>
+          <w:sz w:val="24"/>
+          <w:szCs w:val="24"/>
+          <w:lang w:eastAsia="da-DK"/>
+        </w:rPr>
+        <w:t>I dette skema vises hvilke kanaler på TPM0 modulet vi bruger samt pins og mode i PCR MUX.</w:t>
+      </w:r>
     </w:p>
     <w:p>
       <w:pPr>
@@ -508,7 +511,7 @@
                     </pic:cNvPicPr>
                   </pic:nvPicPr>
                   <pic:blipFill>
-                    <a:blip r:embed="rId6" cstate="print">
+                    <a:blip r:embed="rId8" cstate="print">
                       <a:extLst>
                         <a:ext uri="{28A0092B-C50C-407E-A947-70E740481C1C}">
                           <a14:useLocalDpi xmlns:a14="http://schemas.microsoft.com/office/drawing/2010/main" val="0"/>
@@ -566,7 +569,7 @@
                     </pic:cNvPicPr>
                   </pic:nvPicPr>
                   <pic:blipFill>
-                    <a:blip r:embed="rId7" cstate="print">
+                    <a:blip r:embed="rId9" cstate="print">
                       <a:extLst>
                         <a:ext uri="{28A0092B-C50C-407E-A947-70E740481C1C}">
                           <a14:useLocalDpi xmlns:a14="http://schemas.microsoft.com/office/drawing/2010/main" val="0"/>
@@ -617,10 +620,11 @@
           <w:szCs w:val="36"/>
           <w:lang w:eastAsia="da-DK"/>
         </w:rPr>
+        <w:lastRenderedPageBreak/>
         <w:drawing>
           <wp:inline distT="0" distB="0" distL="0" distR="0">
-            <wp:extent cx="3535680" cy="304800"/>
-            <wp:effectExtent l="0" t="0" r="7620" b="0"/>
+            <wp:extent cx="4154424" cy="358140"/>
+            <wp:effectExtent l="0" t="0" r="0" b="3810"/>
             <wp:docPr id="2" name="Billede 2" descr="https://lh3.googleusercontent.com/60FcPUoZzH-RrzFbRkjj_T7fEDPTavX_JTbZR0Yner9JSglix29dby74jV4hIDw5wCISIGlCWqEiviog0MiWqPK_TJz5kH_8lyPZ5Twn11MsvDjYN39RXtdQ2fzaGP14gFYvx1T8"/>
             <wp:cNvGraphicFramePr>
               <a:graphicFrameLocks xmlns:a="http://schemas.openxmlformats.org/drawingml/2006/main" noChangeAspect="1"/>
@@ -635,7 +639,7 @@
                     </pic:cNvPicPr>
                   </pic:nvPicPr>
                   <pic:blipFill>
-                    <a:blip r:embed="rId8" cstate="print">
+                    <a:blip r:embed="rId10" cstate="print">
                       <a:extLst>
                         <a:ext uri="{28A0092B-C50C-407E-A947-70E740481C1C}">
                           <a14:useLocalDpi xmlns:a14="http://schemas.microsoft.com/office/drawing/2010/main" val="0"/>
@@ -650,7 +654,7 @@
                   <pic:spPr bwMode="auto">
                     <a:xfrm>
                       <a:off x="0" y="0"/>
-                      <a:ext cx="3535680" cy="304800"/>
+                      <a:ext cx="4221712" cy="363941"/>
                     </a:xfrm>
                     <a:prstGeom prst="rect">
                       <a:avLst/>
@@ -695,7 +699,6 @@
           <w:szCs w:val="24"/>
           <w:lang w:eastAsia="da-DK"/>
         </w:rPr>
-        <w:lastRenderedPageBreak/>
         <w:t>Ved at læse kommentar i koden, vises hvordan det sættes op, og beregningen for værdier til MOD og til CNV, for at lave de 50 Hz med 1 ms.</w:t>
       </w:r>
     </w:p>
@@ -729,17 +732,15 @@
         </w:rPr>
         <w:t xml:space="preserve">Ved </w:t>
       </w:r>
-      <w:proofErr w:type="gramStart"/>
-      <w:r>
-        <w:rPr>
-          <w:rFonts w:ascii="Times New Roman" w:eastAsia="Times New Roman" w:hAnsi="Times New Roman" w:cs="Times New Roman"/>
-          <w:sz w:val="24"/>
-          <w:szCs w:val="24"/>
-          <w:lang w:eastAsia="da-DK"/>
-        </w:rPr>
-        <w:t>opsætte</w:t>
-      </w:r>
-      <w:proofErr w:type="gramEnd"/>
+      <w:r>
+        <w:rPr>
+          <w:rFonts w:ascii="Times New Roman" w:eastAsia="Times New Roman" w:hAnsi="Times New Roman" w:cs="Times New Roman"/>
+          <w:sz w:val="24"/>
+          <w:szCs w:val="24"/>
+          <w:lang w:eastAsia="da-DK"/>
+        </w:rPr>
+        <w:t>at opsætte</w:t>
+      </w:r>
       <w:r>
         <w:rPr>
           <w:rFonts w:ascii="Times New Roman" w:eastAsia="Times New Roman" w:hAnsi="Times New Roman" w:cs="Times New Roman"/>
@@ -749,45 +750,23 @@
         </w:rPr>
         <w:t xml:space="preserve"> analog </w:t>
       </w:r>
-      <w:proofErr w:type="spellStart"/>
-      <w:r>
-        <w:rPr>
-          <w:rFonts w:ascii="Times New Roman" w:eastAsia="Times New Roman" w:hAnsi="Times New Roman" w:cs="Times New Roman"/>
-          <w:sz w:val="24"/>
-          <w:szCs w:val="24"/>
-          <w:lang w:eastAsia="da-DK"/>
-        </w:rPr>
-        <w:t>discovery</w:t>
-      </w:r>
-      <w:proofErr w:type="spellEnd"/>
-      <w:r>
-        <w:rPr>
-          <w:rFonts w:ascii="Times New Roman" w:eastAsia="Times New Roman" w:hAnsi="Times New Roman" w:cs="Times New Roman"/>
-          <w:sz w:val="24"/>
-          <w:szCs w:val="24"/>
-          <w:lang w:eastAsia="da-DK"/>
-        </w:rPr>
-        <w:t xml:space="preserve"> til på pin PTD3, vises at vores </w:t>
-      </w:r>
-      <w:proofErr w:type="spellStart"/>
-      <w:r>
-        <w:rPr>
-          <w:rFonts w:ascii="Times New Roman" w:eastAsia="Times New Roman" w:hAnsi="Times New Roman" w:cs="Times New Roman"/>
-          <w:sz w:val="24"/>
-          <w:szCs w:val="24"/>
-          <w:lang w:eastAsia="da-DK"/>
-        </w:rPr>
-        <w:t>init</w:t>
-      </w:r>
-      <w:proofErr w:type="spellEnd"/>
-      <w:r>
-        <w:rPr>
-          <w:rFonts w:ascii="Times New Roman" w:eastAsia="Times New Roman" w:hAnsi="Times New Roman" w:cs="Times New Roman"/>
-          <w:sz w:val="24"/>
-          <w:szCs w:val="24"/>
-          <w:lang w:eastAsia="da-DK"/>
-        </w:rPr>
-        <w:t xml:space="preserve"> funktion virker efter hensigten, med 50 Hz og 1 ms puls. </w:t>
+      <w:r>
+        <w:rPr>
+          <w:rFonts w:ascii="Times New Roman" w:eastAsia="Times New Roman" w:hAnsi="Times New Roman" w:cs="Times New Roman"/>
+          <w:sz w:val="24"/>
+          <w:szCs w:val="24"/>
+          <w:lang w:eastAsia="da-DK"/>
+        </w:rPr>
+        <w:t>Discovery</w:t>
+      </w:r>
+      <w:r>
+        <w:rPr>
+          <w:rFonts w:ascii="Times New Roman" w:eastAsia="Times New Roman" w:hAnsi="Times New Roman" w:cs="Times New Roman"/>
+          <w:sz w:val="24"/>
+          <w:szCs w:val="24"/>
+          <w:lang w:eastAsia="da-DK"/>
+        </w:rPr>
+        <w:t xml:space="preserve"> til på pin PTD3, vises at vores init funktion virker efter hensigten, med 50 Hz og 1 ms puls. </w:t>
       </w:r>
     </w:p>
     <w:p>
@@ -826,7 +805,7 @@
                     </pic:cNvPicPr>
                   </pic:nvPicPr>
                   <pic:blipFill>
-                    <a:blip r:embed="rId9">
+                    <a:blip r:embed="rId11">
                       <a:extLst>
                         <a:ext uri="{28A0092B-C50C-407E-A947-70E740481C1C}">
                           <a14:useLocalDpi xmlns:a14="http://schemas.microsoft.com/office/drawing/2010/main" val="0"/>
@@ -887,47 +866,27 @@
           <w:szCs w:val="24"/>
           <w:lang w:eastAsia="da-DK"/>
         </w:rPr>
-        <w:t xml:space="preserve">Herefter har vi implementeret en funktion til at styre vores </w:t>
-      </w:r>
-      <w:proofErr w:type="spellStart"/>
-      <w:r>
-        <w:rPr>
-          <w:rFonts w:ascii="Times New Roman" w:eastAsia="Times New Roman" w:hAnsi="Times New Roman" w:cs="Times New Roman"/>
-          <w:sz w:val="24"/>
-          <w:szCs w:val="24"/>
-          <w:lang w:eastAsia="da-DK"/>
-        </w:rPr>
-        <w:t>servo</w:t>
-      </w:r>
-      <w:proofErr w:type="spellEnd"/>
-      <w:r>
-        <w:rPr>
-          <w:rFonts w:ascii="Times New Roman" w:eastAsia="Times New Roman" w:hAnsi="Times New Roman" w:cs="Times New Roman"/>
-          <w:sz w:val="24"/>
-          <w:szCs w:val="24"/>
-          <w:lang w:eastAsia="da-DK"/>
-        </w:rPr>
-        <w:t xml:space="preserve"> motor, den tager et argument, som er i procent hvor meget den skal dreje, dette bruges til at eftervise at </w:t>
-      </w:r>
-      <w:proofErr w:type="spellStart"/>
-      <w:r>
-        <w:rPr>
-          <w:rFonts w:ascii="Times New Roman" w:eastAsia="Times New Roman" w:hAnsi="Times New Roman" w:cs="Times New Roman"/>
-          <w:sz w:val="24"/>
-          <w:szCs w:val="24"/>
-          <w:lang w:eastAsia="da-DK"/>
-        </w:rPr>
-        <w:t>servo</w:t>
-      </w:r>
-      <w:proofErr w:type="spellEnd"/>
-      <w:r>
-        <w:rPr>
-          <w:rFonts w:ascii="Times New Roman" w:eastAsia="Times New Roman" w:hAnsi="Times New Roman" w:cs="Times New Roman"/>
-          <w:sz w:val="24"/>
-          <w:szCs w:val="24"/>
-          <w:lang w:eastAsia="da-DK"/>
-        </w:rPr>
-        <w:t xml:space="preserve"> motor kan justeres ved at ændre pulsen mellem 1 – 2 ms.</w:t>
+        <w:t>Herefter har vi implementeret en funktion til at styre vores servo motor, den tager et argument, som er i procent</w:t>
+      </w:r>
+      <w:r>
+        <w:rPr>
+          <w:rFonts w:ascii="Times New Roman" w:eastAsia="Times New Roman" w:hAnsi="Times New Roman" w:cs="Times New Roman"/>
+          <w:sz w:val="24"/>
+          <w:szCs w:val="24"/>
+          <w:lang w:eastAsia="da-DK"/>
+        </w:rPr>
+        <w:t>,</w:t>
+      </w:r>
+      <w:bookmarkStart w:id="0" w:name="_GoBack"/>
+      <w:bookmarkEnd w:id="0"/>
+      <w:r>
+        <w:rPr>
+          <w:rFonts w:ascii="Times New Roman" w:eastAsia="Times New Roman" w:hAnsi="Times New Roman" w:cs="Times New Roman"/>
+          <w:sz w:val="24"/>
+          <w:szCs w:val="24"/>
+          <w:lang w:eastAsia="da-DK"/>
+        </w:rPr>
+        <w:t xml:space="preserve"> hvor meget den skal dreje, dette bruges til at eftervise at servo motor kan justeres ved at ændre pulsen mellem 1 – 2 ms.</w:t>
       </w:r>
     </w:p>
     <w:p>
@@ -969,7 +928,7 @@
                     <pic:cNvPicPr/>
                   </pic:nvPicPr>
                   <pic:blipFill>
-                    <a:blip r:embed="rId10">
+                    <a:blip r:embed="rId12">
                       <a:extLst>
                         <a:ext uri="{28A0092B-C50C-407E-A947-70E740481C1C}">
                           <a14:useLocalDpi xmlns:a14="http://schemas.microsoft.com/office/drawing/2010/main" val="0"/>
@@ -1031,7 +990,7 @@
                     <pic:cNvPicPr/>
                   </pic:nvPicPr>
                   <pic:blipFill>
-                    <a:blip r:embed="rId11">
+                    <a:blip r:embed="rId13">
                       <a:extLst>
                         <a:ext uri="{28A0092B-C50C-407E-A947-70E740481C1C}">
                           <a14:useLocalDpi xmlns:a14="http://schemas.microsoft.com/office/drawing/2010/main" val="0"/>
@@ -1067,8 +1026,6 @@
         <w:br w:type="textWrapping" w:clear="all"/>
         <w:t>Hermed kan vi eftervise at vi har opfyldt følgende krav 1 og 2.</w:t>
       </w:r>
-      <w:bookmarkStart w:id="0" w:name="_GoBack"/>
-      <w:bookmarkEnd w:id="0"/>
     </w:p>
     <w:sectPr>
       <w:pgSz w:w="11906" w:h="16838"/>

</xml_diff>

<commit_message>
ver 1.1 de endelige rettelser
</commit_message>
<xml_diff>
--- a/servo_driver_timebox4.docx
+++ b/servo_driver_timebox4.docx
@@ -26,10 +26,10 @@
       </w:pPr>
       <w:r>
         <w:rPr>
-          <w:rFonts w:ascii="Arial" w:eastAsia="Times New Roman" w:hAnsi="Arial" w:cs="Arial"/>
+          <w:rFonts w:ascii="Times New Roman" w:eastAsia="Times New Roman" w:hAnsi="Times New Roman" w:cs="Times New Roman"/>
           <w:color w:val="000000"/>
-          <w:sz w:val="36"/>
-          <w:szCs w:val="36"/>
+          <w:sz w:val="24"/>
+          <w:szCs w:val="24"/>
           <w:lang w:eastAsia="da-DK"/>
         </w:rPr>
         <w:t>Analyse/Design til servo:</w:t>
@@ -239,57 +239,32 @@
       </w:pPr>
       <w:r>
         <w:rPr>
-          <w:rFonts w:ascii="Times New Roman" w:eastAsia="Times New Roman" w:hAnsi="Times New Roman" w:cs="Times New Roman"/>
-          <w:sz w:val="24"/>
-          <w:szCs w:val="24"/>
-          <w:lang w:eastAsia="da-DK"/>
-        </w:rPr>
-        <w:t>Skal kunne justere puls mellem 1 – 2 ms</w:t>
-      </w:r>
-    </w:p>
-    <w:p>
-      <w:pPr>
-        <w:spacing w:after="0" w:line="240" w:lineRule="auto"/>
-        <w:jc w:val="center"/>
-        <w:rPr>
-          <w:rFonts w:ascii="Arial" w:eastAsia="Times New Roman" w:hAnsi="Arial" w:cs="Arial"/>
-          <w:color w:val="000000"/>
-          <w:sz w:val="36"/>
-          <w:szCs w:val="36"/>
-          <w:lang w:eastAsia="da-DK"/>
-        </w:rPr>
-      </w:pPr>
-      <w:r>
-        <w:rPr>
-          <w:rFonts w:ascii="Arial" w:eastAsia="Times New Roman" w:hAnsi="Arial" w:cs="Arial"/>
-          <w:color w:val="000000"/>
-          <w:sz w:val="36"/>
-          <w:szCs w:val="36"/>
-          <w:lang w:eastAsia="da-DK"/>
-        </w:rPr>
-        <w:t>Implementering af servo driver:</w:t>
-      </w:r>
-    </w:p>
-    <w:p>
-      <w:pPr>
-        <w:spacing w:after="0" w:line="240" w:lineRule="auto"/>
-        <w:rPr>
-          <w:rFonts w:ascii="Arial" w:eastAsia="Times New Roman" w:hAnsi="Arial" w:cs="Arial"/>
-          <w:color w:val="000000"/>
-          <w:sz w:val="36"/>
-          <w:szCs w:val="36"/>
-          <w:lang w:eastAsia="da-DK"/>
-        </w:rPr>
-      </w:pPr>
-      <w:r>
-        <w:rPr>
+          <w:rFonts w:ascii="Times New Roman" w:hAnsi="Times New Roman" w:cs="Times New Roman"/>
           <w:noProof/>
+          <w:sz w:val="24"/>
+          <w:szCs w:val="24"/>
         </w:rPr>
         <w:drawing>
-          <wp:inline distT="0" distB="0" distL="0" distR="0" wp14:anchorId="0C88FC14" wp14:editId="1FE5B7E5">
-            <wp:extent cx="3329940" cy="937345"/>
-            <wp:effectExtent l="0" t="0" r="3810" b="0"/>
-            <wp:docPr id="5" name="Billede 5"/>
+          <wp:anchor distT="0" distB="0" distL="114300" distR="114300" simplePos="0" relativeHeight="251660288" behindDoc="1" locked="0" layoutInCell="1" allowOverlap="1" wp14:anchorId="75B3BB2A">
+            <wp:simplePos x="0" y="0"/>
+            <wp:positionH relativeFrom="column">
+              <wp:posOffset>-57150</wp:posOffset>
+            </wp:positionH>
+            <wp:positionV relativeFrom="paragraph">
+              <wp:posOffset>606425</wp:posOffset>
+            </wp:positionV>
+            <wp:extent cx="6120130" cy="230505"/>
+            <wp:effectExtent l="0" t="0" r="0" b="0"/>
+            <wp:wrapTight wrapText="bothSides">
+              <wp:wrapPolygon edited="0">
+                <wp:start x="0" y="0"/>
+                <wp:lineTo x="0" y="19636"/>
+                <wp:lineTo x="21515" y="19636"/>
+                <wp:lineTo x="21515" y="0"/>
+                <wp:lineTo x="0" y="0"/>
+              </wp:wrapPolygon>
+            </wp:wrapTight>
+            <wp:docPr id="8" name="Billede 8"/>
             <wp:cNvGraphicFramePr>
               <a:graphicFrameLocks xmlns:a="http://schemas.openxmlformats.org/drawingml/2006/main" noChangeAspect="1"/>
             </wp:cNvGraphicFramePr>
@@ -301,7 +276,13 @@
                     <pic:cNvPicPr/>
                   </pic:nvPicPr>
                   <pic:blipFill>
-                    <a:blip r:embed="rId5"/>
+                    <a:blip r:embed="rId5">
+                      <a:extLst>
+                        <a:ext uri="{28A0092B-C50C-407E-A947-70E740481C1C}">
+                          <a14:useLocalDpi xmlns:a14="http://schemas.microsoft.com/office/drawing/2010/main" val="0"/>
+                        </a:ext>
+                      </a:extLst>
+                    </a:blip>
                     <a:stretch>
                       <a:fillRect/>
                     </a:stretch>
@@ -309,7 +290,7 @@
                   <pic:spPr>
                     <a:xfrm>
                       <a:off x="0" y="0"/>
-                      <a:ext cx="3394026" cy="955385"/>
+                      <a:ext cx="6120130" cy="230505"/>
                     </a:xfrm>
                     <a:prstGeom prst="rect">
                       <a:avLst/>
@@ -318,37 +299,36 @@
                 </pic:pic>
               </a:graphicData>
             </a:graphic>
-          </wp:inline>
+          </wp:anchor>
         </w:drawing>
       </w:r>
-    </w:p>
-    <w:p>
-      <w:pPr>
-        <w:spacing w:after="0" w:line="240" w:lineRule="auto"/>
-        <w:rPr>
-          <w:rFonts w:ascii="Arial" w:eastAsia="Times New Roman" w:hAnsi="Arial" w:cs="Arial"/>
-          <w:color w:val="000000"/>
-          <w:sz w:val="36"/>
-          <w:szCs w:val="36"/>
-          <w:lang w:eastAsia="da-DK"/>
-        </w:rPr>
-      </w:pPr>
-      <w:r>
-        <w:rPr>
+      <w:r>
+        <w:rPr>
+          <w:rFonts w:ascii="Times New Roman" w:hAnsi="Times New Roman" w:cs="Times New Roman"/>
           <w:noProof/>
+          <w:sz w:val="24"/>
+          <w:szCs w:val="24"/>
         </w:rPr>
         <w:drawing>
           <wp:anchor distT="0" distB="0" distL="114300" distR="114300" simplePos="0" relativeHeight="251661312" behindDoc="1" locked="0" layoutInCell="1" allowOverlap="1" wp14:anchorId="21EB55DE">
             <wp:simplePos x="0" y="0"/>
             <wp:positionH relativeFrom="column">
-              <wp:posOffset>-3810</wp:posOffset>
+              <wp:posOffset>-57150</wp:posOffset>
             </wp:positionH>
             <wp:positionV relativeFrom="paragraph">
-              <wp:posOffset>-1270</wp:posOffset>
+              <wp:posOffset>273050</wp:posOffset>
             </wp:positionV>
             <wp:extent cx="6120130" cy="333375"/>
             <wp:effectExtent l="0" t="0" r="0" b="9525"/>
-            <wp:wrapNone/>
+            <wp:wrapTight wrapText="bothSides">
+              <wp:wrapPolygon edited="0">
+                <wp:start x="0" y="0"/>
+                <wp:lineTo x="0" y="20983"/>
+                <wp:lineTo x="21515" y="20983"/>
+                <wp:lineTo x="21515" y="0"/>
+                <wp:lineTo x="0" y="0"/>
+              </wp:wrapPolygon>
+            </wp:wrapTight>
             <wp:docPr id="9" name="Billede 9"/>
             <wp:cNvGraphicFramePr>
               <a:graphicFrameLocks xmlns:a="http://schemas.openxmlformats.org/drawingml/2006/main" noChangeAspect="1"/>
@@ -387,35 +367,79 @@
           </wp:anchor>
         </w:drawing>
       </w:r>
-    </w:p>
-    <w:p>
-      <w:pPr>
-        <w:spacing w:after="0" w:line="240" w:lineRule="auto"/>
-        <w:rPr>
-          <w:rFonts w:ascii="Arial" w:eastAsia="Times New Roman" w:hAnsi="Arial" w:cs="Arial"/>
+      <w:r>
+        <w:rPr>
+          <w:rFonts w:ascii="Times New Roman" w:eastAsia="Times New Roman" w:hAnsi="Times New Roman" w:cs="Times New Roman"/>
+          <w:sz w:val="24"/>
+          <w:szCs w:val="24"/>
+          <w:lang w:eastAsia="da-DK"/>
+        </w:rPr>
+        <w:t>Skal kunne justere puls mellem 1 – 2 ms</w:t>
+      </w:r>
+    </w:p>
+    <w:p>
+      <w:pPr>
+        <w:spacing w:after="0" w:line="240" w:lineRule="auto"/>
+        <w:rPr>
+          <w:rFonts w:ascii="Times New Roman" w:eastAsia="Times New Roman" w:hAnsi="Times New Roman" w:cs="Times New Roman"/>
+          <w:sz w:val="24"/>
+          <w:szCs w:val="24"/>
+          <w:lang w:eastAsia="da-DK"/>
+        </w:rPr>
+      </w:pPr>
+      <w:r>
+        <w:rPr>
+          <w:rFonts w:ascii="Times New Roman" w:eastAsia="Times New Roman" w:hAnsi="Times New Roman" w:cs="Times New Roman"/>
+          <w:sz w:val="24"/>
+          <w:szCs w:val="24"/>
+          <w:lang w:eastAsia="da-DK"/>
+        </w:rPr>
+        <w:t xml:space="preserve">I dette skema vises hvilke kanaler på TPM0 modulet vi bruger samt </w:t>
+      </w:r>
+      <w:proofErr w:type="spellStart"/>
+      <w:r>
+        <w:rPr>
+          <w:rFonts w:ascii="Times New Roman" w:eastAsia="Times New Roman" w:hAnsi="Times New Roman" w:cs="Times New Roman"/>
+          <w:sz w:val="24"/>
+          <w:szCs w:val="24"/>
+          <w:lang w:eastAsia="da-DK"/>
+        </w:rPr>
+        <w:t>pins</w:t>
+      </w:r>
+      <w:proofErr w:type="spellEnd"/>
+      <w:r>
+        <w:rPr>
+          <w:rFonts w:ascii="Times New Roman" w:eastAsia="Times New Roman" w:hAnsi="Times New Roman" w:cs="Times New Roman"/>
+          <w:sz w:val="24"/>
+          <w:szCs w:val="24"/>
+          <w:lang w:eastAsia="da-DK"/>
+        </w:rPr>
+        <w:t xml:space="preserve"> og mode i PCR MUX.</w:t>
+      </w:r>
+    </w:p>
+    <w:p>
+      <w:pPr>
+        <w:spacing w:after="0" w:line="240" w:lineRule="auto"/>
+        <w:rPr>
+          <w:rFonts w:ascii="Times New Roman" w:eastAsia="Times New Roman" w:hAnsi="Times New Roman" w:cs="Times New Roman"/>
           <w:color w:val="000000"/>
-          <w:sz w:val="36"/>
-          <w:szCs w:val="36"/>
-          <w:lang w:eastAsia="da-DK"/>
-        </w:rPr>
-      </w:pPr>
-      <w:r>
-        <w:rPr>
+          <w:sz w:val="24"/>
+          <w:szCs w:val="24"/>
+          <w:lang w:eastAsia="da-DK"/>
+        </w:rPr>
+      </w:pPr>
+      <w:r>
+        <w:rPr>
+          <w:rFonts w:ascii="Times New Roman" w:hAnsi="Times New Roman" w:cs="Times New Roman"/>
           <w:noProof/>
+          <w:sz w:val="24"/>
+          <w:szCs w:val="24"/>
         </w:rPr>
         <w:drawing>
-          <wp:anchor distT="0" distB="0" distL="114300" distR="114300" simplePos="0" relativeHeight="251660288" behindDoc="1" locked="0" layoutInCell="1" allowOverlap="1" wp14:anchorId="75B3BB2A">
-            <wp:simplePos x="0" y="0"/>
-            <wp:positionH relativeFrom="column">
-              <wp:posOffset>-3810</wp:posOffset>
-            </wp:positionH>
-            <wp:positionV relativeFrom="paragraph">
-              <wp:posOffset>73025</wp:posOffset>
-            </wp:positionV>
-            <wp:extent cx="6120130" cy="230505"/>
-            <wp:effectExtent l="0" t="0" r="0" b="0"/>
-            <wp:wrapNone/>
-            <wp:docPr id="8" name="Billede 8"/>
+          <wp:inline distT="0" distB="0" distL="0" distR="0" wp14:anchorId="0C88FC14" wp14:editId="1FE5B7E5">
+            <wp:extent cx="3329940" cy="937345"/>
+            <wp:effectExtent l="0" t="0" r="3810" b="0"/>
+            <wp:docPr id="5" name="Billede 5"/>
             <wp:cNvGraphicFramePr>
               <a:graphicFrameLocks xmlns:a="http://schemas.openxmlformats.org/drawingml/2006/main" noChangeAspect="1"/>
             </wp:cNvGraphicFramePr>
@@ -427,13 +451,7 @@
                     <pic:cNvPicPr/>
                   </pic:nvPicPr>
                   <pic:blipFill>
-                    <a:blip r:embed="rId7">
-                      <a:extLst>
-                        <a:ext uri="{28A0092B-C50C-407E-A947-70E740481C1C}">
-                          <a14:useLocalDpi xmlns:a14="http://schemas.microsoft.com/office/drawing/2010/main" val="0"/>
-                        </a:ext>
-                      </a:extLst>
-                    </a:blip>
+                    <a:blip r:embed="rId7"/>
                     <a:stretch>
                       <a:fillRect/>
                     </a:stretch>
@@ -441,7 +459,7 @@
                   <pic:spPr>
                     <a:xfrm>
                       <a:off x="0" y="0"/>
-                      <a:ext cx="6120130" cy="230505"/>
+                      <a:ext cx="3394026" cy="955385"/>
                     </a:xfrm>
                     <a:prstGeom prst="rect">
                       <a:avLst/>
@@ -450,7 +468,7 @@
                 </pic:pic>
               </a:graphicData>
             </a:graphic>
-          </wp:anchor>
+          </wp:inline>
         </w:drawing>
       </w:r>
     </w:p>
@@ -459,44 +477,41 @@
         <w:spacing w:after="0" w:line="240" w:lineRule="auto"/>
         <w:rPr>
           <w:rFonts w:ascii="Times New Roman" w:eastAsia="Times New Roman" w:hAnsi="Times New Roman" w:cs="Times New Roman"/>
-          <w:sz w:val="24"/>
-          <w:szCs w:val="24"/>
-          <w:lang w:eastAsia="da-DK"/>
-        </w:rPr>
-      </w:pPr>
-      <w:r>
-        <w:rPr>
-          <w:rFonts w:ascii="Times New Roman" w:eastAsia="Times New Roman" w:hAnsi="Times New Roman" w:cs="Times New Roman"/>
-          <w:sz w:val="24"/>
-          <w:szCs w:val="24"/>
-          <w:lang w:eastAsia="da-DK"/>
-        </w:rPr>
-        <w:t>I dette skema vises hvilke kanaler på TPM0 modulet vi bruger samt pins og mode i PCR MUX.</w:t>
-      </w:r>
-    </w:p>
-    <w:p>
-      <w:pPr>
-        <w:spacing w:after="0" w:line="240" w:lineRule="auto"/>
-        <w:rPr>
-          <w:rFonts w:ascii="Times New Roman" w:eastAsia="Times New Roman" w:hAnsi="Times New Roman" w:cs="Times New Roman"/>
-          <w:sz w:val="24"/>
-          <w:szCs w:val="24"/>
-          <w:lang w:eastAsia="da-DK"/>
-        </w:rPr>
-      </w:pPr>
-      <w:r>
-        <w:rPr>
-          <w:rFonts w:ascii="Arial" w:eastAsia="Times New Roman" w:hAnsi="Arial" w:cs="Arial"/>
+          <w:color w:val="000000"/>
+          <w:sz w:val="24"/>
+          <w:szCs w:val="24"/>
+          <w:lang w:eastAsia="da-DK"/>
+        </w:rPr>
+      </w:pPr>
+      <w:r>
+        <w:rPr>
+          <w:rFonts w:ascii="Times New Roman" w:eastAsia="Times New Roman" w:hAnsi="Times New Roman" w:cs="Times New Roman"/>
           <w:noProof/>
           <w:color w:val="000000"/>
-          <w:sz w:val="36"/>
-          <w:szCs w:val="36"/>
+          <w:sz w:val="24"/>
+          <w:szCs w:val="24"/>
           <w:lang w:eastAsia="da-DK"/>
         </w:rPr>
         <w:drawing>
-          <wp:inline distT="0" distB="0" distL="0" distR="0">
+          <wp:anchor distT="0" distB="0" distL="114300" distR="114300" simplePos="0" relativeHeight="251662336" behindDoc="1" locked="0" layoutInCell="1" allowOverlap="1">
+            <wp:simplePos x="0" y="0"/>
+            <wp:positionH relativeFrom="column">
+              <wp:posOffset>-3810</wp:posOffset>
+            </wp:positionH>
+            <wp:positionV relativeFrom="paragraph">
+              <wp:posOffset>143510</wp:posOffset>
+            </wp:positionV>
             <wp:extent cx="3329940" cy="2209800"/>
             <wp:effectExtent l="0" t="0" r="3810" b="0"/>
+            <wp:wrapTight wrapText="bothSides">
+              <wp:wrapPolygon edited="0">
+                <wp:start x="0" y="0"/>
+                <wp:lineTo x="0" y="21414"/>
+                <wp:lineTo x="21501" y="21414"/>
+                <wp:lineTo x="21501" y="0"/>
+                <wp:lineTo x="0" y="0"/>
+              </wp:wrapPolygon>
+            </wp:wrapTight>
             <wp:docPr id="4" name="Billede 4" descr="https://lh5.googleusercontent.com/UgmMeoCeU-9Ojvpl4zKonoi5oveLm8lYOVYaHbwMDGcqahXmBa67GJFypdd-reZiEMSYKEsYmUtizsitwIpb-mbvxEISQUUR8GTbQn1rUjIvdIrHsz36zgJI73OJNdp3WXlcJrEE"/>
             <wp:cNvGraphicFramePr>
               <a:graphicFrameLocks xmlns:a="http://schemas.openxmlformats.org/drawingml/2006/main" noChangeAspect="1"/>
@@ -539,22 +554,53 @@
                 </pic:pic>
               </a:graphicData>
             </a:graphic>
-          </wp:inline>
+          </wp:anchor>
         </w:drawing>
       </w:r>
-      <w:r>
-        <w:rPr>
-          <w:rFonts w:ascii="Arial" w:eastAsia="Times New Roman" w:hAnsi="Arial" w:cs="Arial"/>
+    </w:p>
+    <w:p>
+      <w:pPr>
+        <w:spacing w:after="0" w:line="240" w:lineRule="auto"/>
+        <w:rPr>
+          <w:rFonts w:ascii="Times New Roman" w:eastAsia="Times New Roman" w:hAnsi="Times New Roman" w:cs="Times New Roman"/>
+          <w:color w:val="000000"/>
+          <w:sz w:val="24"/>
+          <w:szCs w:val="24"/>
+          <w:lang w:eastAsia="da-DK"/>
+        </w:rPr>
+      </w:pPr>
+    </w:p>
+    <w:p>
+      <w:pPr>
+        <w:spacing w:after="0" w:line="240" w:lineRule="auto"/>
+        <w:rPr>
+          <w:rFonts w:ascii="Times New Roman" w:eastAsia="Times New Roman" w:hAnsi="Times New Roman" w:cs="Times New Roman"/>
+          <w:sz w:val="24"/>
+          <w:szCs w:val="24"/>
+          <w:lang w:eastAsia="da-DK"/>
+        </w:rPr>
+      </w:pPr>
+      <w:r>
+        <w:rPr>
+          <w:rFonts w:ascii="Times New Roman" w:eastAsia="Times New Roman" w:hAnsi="Times New Roman" w:cs="Times New Roman"/>
           <w:noProof/>
           <w:color w:val="000000"/>
-          <w:sz w:val="36"/>
-          <w:szCs w:val="36"/>
+          <w:sz w:val="24"/>
+          <w:szCs w:val="24"/>
           <w:lang w:eastAsia="da-DK"/>
         </w:rPr>
         <w:drawing>
-          <wp:inline distT="0" distB="0" distL="0" distR="0">
+          <wp:anchor distT="0" distB="0" distL="114300" distR="114300" simplePos="0" relativeHeight="251663360" behindDoc="0" locked="0" layoutInCell="1" allowOverlap="1">
+            <wp:simplePos x="0" y="0"/>
+            <wp:positionH relativeFrom="column">
+              <wp:posOffset>-3810</wp:posOffset>
+            </wp:positionH>
+            <wp:positionV relativeFrom="paragraph">
+              <wp:posOffset>2002790</wp:posOffset>
+            </wp:positionV>
             <wp:extent cx="3802380" cy="2202180"/>
             <wp:effectExtent l="0" t="0" r="7620" b="7620"/>
+            <wp:wrapSquare wrapText="bothSides"/>
             <wp:docPr id="3" name="Billede 3" descr="https://lh6.googleusercontent.com/xNvFgtfd7qcdC_tkyiFYD5i1D9FELuLnI964acFFng9_kfNZnYOrm_0t_1kSaxnhbYMUjqXZoXR_kLlTzqL291EdqEKxTQTvRDvFi7WEZ3DQNUtkswYRWqbvpXm1h5Bio7R5_vMA"/>
             <wp:cNvGraphicFramePr>
               <a:graphicFrameLocks xmlns:a="http://schemas.openxmlformats.org/drawingml/2006/main" noChangeAspect="1"/>
@@ -597,7 +643,7 @@
                 </pic:pic>
               </a:graphicData>
             </a:graphic>
-          </wp:inline>
+          </wp:anchor>
         </w:drawing>
       </w:r>
     </w:p>
@@ -613,18 +659,25 @@
       </w:pPr>
       <w:r>
         <w:rPr>
-          <w:rFonts w:ascii="Arial" w:eastAsia="Times New Roman" w:hAnsi="Arial" w:cs="Arial"/>
+          <w:rFonts w:ascii="Times New Roman" w:eastAsia="Times New Roman" w:hAnsi="Times New Roman" w:cs="Times New Roman"/>
           <w:noProof/>
           <w:color w:val="000000"/>
-          <w:sz w:val="36"/>
-          <w:szCs w:val="36"/>
-          <w:lang w:eastAsia="da-DK"/>
-        </w:rPr>
-        <w:lastRenderedPageBreak/>
+          <w:sz w:val="24"/>
+          <w:szCs w:val="24"/>
+          <w:lang w:eastAsia="da-DK"/>
+        </w:rPr>
         <w:drawing>
-          <wp:inline distT="0" distB="0" distL="0" distR="0">
+          <wp:anchor distT="0" distB="0" distL="114300" distR="114300" simplePos="0" relativeHeight="251664384" behindDoc="0" locked="0" layoutInCell="1" allowOverlap="1">
+            <wp:simplePos x="0" y="0"/>
+            <wp:positionH relativeFrom="column">
+              <wp:posOffset>-3810</wp:posOffset>
+            </wp:positionH>
+            <wp:positionV relativeFrom="paragraph">
+              <wp:posOffset>-4276090</wp:posOffset>
+            </wp:positionV>
             <wp:extent cx="4154424" cy="358140"/>
             <wp:effectExtent l="0" t="0" r="0" b="3810"/>
+            <wp:wrapSquare wrapText="bothSides"/>
             <wp:docPr id="2" name="Billede 2" descr="https://lh3.googleusercontent.com/60FcPUoZzH-RrzFbRkjj_T7fEDPTavX_JTbZR0Yner9JSglix29dby74jV4hIDw5wCISIGlCWqEiviog0MiWqPK_TJz5kH_8lyPZ5Twn11MsvDjYN39RXtdQ2fzaGP14gFYvx1T8"/>
             <wp:cNvGraphicFramePr>
               <a:graphicFrameLocks xmlns:a="http://schemas.openxmlformats.org/drawingml/2006/main" noChangeAspect="1"/>
@@ -654,7 +707,7 @@
                   <pic:spPr bwMode="auto">
                     <a:xfrm>
                       <a:off x="0" y="0"/>
-                      <a:ext cx="4221712" cy="363941"/>
+                      <a:ext cx="4154424" cy="358140"/>
                     </a:xfrm>
                     <a:prstGeom prst="rect">
                       <a:avLst/>
@@ -667,7 +720,7 @@
                 </pic:pic>
               </a:graphicData>
             </a:graphic>
-          </wp:inline>
+          </wp:anchor>
         </w:drawing>
       </w:r>
     </w:p>
@@ -782,11 +835,14 @@
       </w:pPr>
       <w:r>
         <w:rPr>
-          <w:rFonts w:ascii="Arial" w:eastAsia="Times New Roman" w:hAnsi="Arial" w:cs="Arial"/>
+          <w:rFonts w:ascii="Times New Roman" w:eastAsia="Times New Roman" w:hAnsi="Times New Roman" w:cs="Times New Roman"/>
           <w:noProof/>
           <w:color w:val="000000"/>
-          <w:lang w:eastAsia="da-DK"/>
-        </w:rPr>
+          <w:sz w:val="24"/>
+          <w:szCs w:val="24"/>
+          <w:lang w:eastAsia="da-DK"/>
+        </w:rPr>
+        <w:lastRenderedPageBreak/>
         <w:drawing>
           <wp:inline distT="0" distB="0" distL="0" distR="0">
             <wp:extent cx="4000500" cy="2644140"/>
@@ -836,49 +892,49 @@
           </wp:inline>
         </w:drawing>
       </w:r>
-    </w:p>
-    <w:p>
-      <w:pPr>
-        <w:spacing w:after="0" w:line="240" w:lineRule="auto"/>
-        <w:jc w:val="center"/>
-        <w:rPr>
-          <w:rFonts w:ascii="Times New Roman" w:eastAsia="Times New Roman" w:hAnsi="Times New Roman" w:cs="Times New Roman"/>
-          <w:sz w:val="24"/>
-          <w:szCs w:val="24"/>
-          <w:lang w:eastAsia="da-DK"/>
-        </w:rPr>
-      </w:pPr>
-    </w:p>
-    <w:p>
-      <w:pPr>
-        <w:spacing w:after="0" w:line="240" w:lineRule="auto"/>
-        <w:rPr>
-          <w:rFonts w:ascii="Times New Roman" w:eastAsia="Times New Roman" w:hAnsi="Times New Roman" w:cs="Times New Roman"/>
-          <w:sz w:val="24"/>
-          <w:szCs w:val="24"/>
-          <w:lang w:eastAsia="da-DK"/>
-        </w:rPr>
-      </w:pPr>
-      <w:r>
-        <w:rPr>
-          <w:rFonts w:ascii="Times New Roman" w:eastAsia="Times New Roman" w:hAnsi="Times New Roman" w:cs="Times New Roman"/>
-          <w:sz w:val="24"/>
-          <w:szCs w:val="24"/>
-          <w:lang w:eastAsia="da-DK"/>
-        </w:rPr>
-        <w:t>Herefter har vi implementeret en funktion til at styre vores servo motor, den tager et argument, som er i procent</w:t>
-      </w:r>
-      <w:r>
-        <w:rPr>
-          <w:rFonts w:ascii="Times New Roman" w:eastAsia="Times New Roman" w:hAnsi="Times New Roman" w:cs="Times New Roman"/>
-          <w:sz w:val="24"/>
-          <w:szCs w:val="24"/>
-          <w:lang w:eastAsia="da-DK"/>
-        </w:rPr>
-        <w:t>,</w:t>
-      </w:r>
       <w:bookmarkStart w:id="0" w:name="_GoBack"/>
       <w:bookmarkEnd w:id="0"/>
+    </w:p>
+    <w:p>
+      <w:pPr>
+        <w:spacing w:after="0" w:line="240" w:lineRule="auto"/>
+        <w:jc w:val="center"/>
+        <w:rPr>
+          <w:rFonts w:ascii="Times New Roman" w:eastAsia="Times New Roman" w:hAnsi="Times New Roman" w:cs="Times New Roman"/>
+          <w:sz w:val="24"/>
+          <w:szCs w:val="24"/>
+          <w:lang w:eastAsia="da-DK"/>
+        </w:rPr>
+      </w:pPr>
+    </w:p>
+    <w:p>
+      <w:pPr>
+        <w:spacing w:after="0" w:line="240" w:lineRule="auto"/>
+        <w:rPr>
+          <w:rFonts w:ascii="Times New Roman" w:eastAsia="Times New Roman" w:hAnsi="Times New Roman" w:cs="Times New Roman"/>
+          <w:sz w:val="24"/>
+          <w:szCs w:val="24"/>
+          <w:lang w:eastAsia="da-DK"/>
+        </w:rPr>
+      </w:pPr>
+      <w:r>
+        <w:rPr>
+          <w:rFonts w:ascii="Times New Roman" w:eastAsia="Times New Roman" w:hAnsi="Times New Roman" w:cs="Times New Roman"/>
+          <w:sz w:val="24"/>
+          <w:szCs w:val="24"/>
+          <w:lang w:eastAsia="da-DK"/>
+        </w:rPr>
+        <w:t>Herefter har vi implementeret en funktion til at styre vores servo motor, den tager et argument, som er i procent</w:t>
+      </w:r>
+      <w:r>
+        <w:rPr>
+          <w:rFonts w:ascii="Times New Roman" w:eastAsia="Times New Roman" w:hAnsi="Times New Roman" w:cs="Times New Roman"/>
+          <w:sz w:val="24"/>
+          <w:szCs w:val="24"/>
+          <w:lang w:eastAsia="da-DK"/>
+        </w:rPr>
+        <w:t>,</w:t>
+      </w:r>
       <w:r>
         <w:rPr>
           <w:rFonts w:ascii="Times New Roman" w:eastAsia="Times New Roman" w:hAnsi="Times New Roman" w:cs="Times New Roman"/>
@@ -902,7 +958,10 @@
       </w:pPr>
       <w:r>
         <w:rPr>
+          <w:rFonts w:ascii="Times New Roman" w:hAnsi="Times New Roman" w:cs="Times New Roman"/>
           <w:noProof/>
+          <w:sz w:val="24"/>
+          <w:szCs w:val="24"/>
         </w:rPr>
         <w:drawing>
           <wp:anchor distT="0" distB="0" distL="114300" distR="114300" simplePos="0" relativeHeight="251659264" behindDoc="0" locked="0" layoutInCell="1" allowOverlap="1" wp14:anchorId="05AB9A94">
@@ -962,9 +1021,19 @@
       </w:r>
     </w:p>
     <w:p>
-      <w:r>
-        <w:rPr>
+      <w:pPr>
+        <w:rPr>
+          <w:rFonts w:ascii="Times New Roman" w:hAnsi="Times New Roman" w:cs="Times New Roman"/>
+          <w:sz w:val="24"/>
+          <w:szCs w:val="24"/>
+        </w:rPr>
+      </w:pPr>
+      <w:r>
+        <w:rPr>
+          <w:rFonts w:ascii="Times New Roman" w:hAnsi="Times New Roman" w:cs="Times New Roman"/>
           <w:noProof/>
+          <w:sz w:val="24"/>
+          <w:szCs w:val="24"/>
         </w:rPr>
         <w:drawing>
           <wp:anchor distT="0" distB="0" distL="114300" distR="114300" simplePos="0" relativeHeight="251658240" behindDoc="1" locked="0" layoutInCell="1" allowOverlap="1" wp14:anchorId="4C7A66F3">
@@ -1023,9 +1092,73 @@
         </w:drawing>
       </w:r>
       <w:r>
+        <w:rPr>
+          <w:rFonts w:ascii="Times New Roman" w:hAnsi="Times New Roman" w:cs="Times New Roman"/>
+          <w:sz w:val="24"/>
+          <w:szCs w:val="24"/>
+        </w:rPr>
         <w:br w:type="textWrapping" w:clear="all"/>
-        <w:t>Hermed kan vi eftervise at vi har opfyldt følgende krav 1 og 2.</w:t>
-      </w:r>
+        <w:t>Hermed kan vi eftervise at vi har opfyldt følgende krav.</w:t>
+      </w:r>
+    </w:p>
+    <w:p>
+      <w:pPr>
+        <w:pStyle w:val="Listeafsnit"/>
+        <w:numPr>
+          <w:ilvl w:val="0"/>
+          <w:numId w:val="3"/>
+        </w:numPr>
+        <w:spacing w:after="0" w:line="240" w:lineRule="auto"/>
+        <w:rPr>
+          <w:rFonts w:ascii="Times New Roman" w:eastAsia="Times New Roman" w:hAnsi="Times New Roman" w:cs="Times New Roman"/>
+          <w:sz w:val="24"/>
+          <w:szCs w:val="24"/>
+          <w:lang w:eastAsia="da-DK"/>
+        </w:rPr>
+      </w:pPr>
+      <w:r>
+        <w:rPr>
+          <w:rFonts w:ascii="Times New Roman" w:eastAsia="Times New Roman" w:hAnsi="Times New Roman" w:cs="Times New Roman"/>
+          <w:sz w:val="24"/>
+          <w:szCs w:val="24"/>
+          <w:lang w:eastAsia="da-DK"/>
+        </w:rPr>
+        <w:t>50 Hz signal, 20 ms periode</w:t>
+      </w:r>
+    </w:p>
+    <w:p>
+      <w:pPr>
+        <w:pStyle w:val="Listeafsnit"/>
+        <w:numPr>
+          <w:ilvl w:val="0"/>
+          <w:numId w:val="3"/>
+        </w:numPr>
+        <w:spacing w:after="0" w:line="240" w:lineRule="auto"/>
+        <w:rPr>
+          <w:rFonts w:ascii="Times New Roman" w:eastAsia="Times New Roman" w:hAnsi="Times New Roman" w:cs="Times New Roman"/>
+          <w:sz w:val="24"/>
+          <w:szCs w:val="24"/>
+          <w:lang w:eastAsia="da-DK"/>
+        </w:rPr>
+      </w:pPr>
+      <w:r>
+        <w:rPr>
+          <w:rFonts w:ascii="Times New Roman" w:eastAsia="Times New Roman" w:hAnsi="Times New Roman" w:cs="Times New Roman"/>
+          <w:sz w:val="24"/>
+          <w:szCs w:val="24"/>
+          <w:lang w:eastAsia="da-DK"/>
+        </w:rPr>
+        <w:t>Skal kunne justere puls mellem 1 – 2 ms</w:t>
+      </w:r>
+    </w:p>
+    <w:p>
+      <w:pPr>
+        <w:rPr>
+          <w:rFonts w:ascii="Times New Roman" w:hAnsi="Times New Roman" w:cs="Times New Roman"/>
+          <w:sz w:val="24"/>
+          <w:szCs w:val="24"/>
+        </w:rPr>
+      </w:pPr>
     </w:p>
     <w:sectPr>
       <w:pgSz w:w="11906" w:h="16838"/>
@@ -1040,6 +1173,92 @@
 <file path=word/numbering.xml><?xml version="1.0" encoding="utf-8"?>
 <w:numbering xmlns:wpc="http://schemas.microsoft.com/office/word/2010/wordprocessingCanvas" xmlns:cx="http://schemas.microsoft.com/office/drawing/2014/chartex" xmlns:cx1="http://schemas.microsoft.com/office/drawing/2015/9/8/chartex" xmlns:cx2="http://schemas.microsoft.com/office/drawing/2015/10/21/chartex" xmlns:cx3="http://schemas.microsoft.com/office/drawing/2016/5/9/chartex" xmlns:cx4="http://schemas.microsoft.com/office/drawing/2016/5/10/chartex" xmlns:cx5="http://schemas.microsoft.com/office/drawing/2016/5/11/chartex" xmlns:cx6="http://schemas.microsoft.com/office/drawing/2016/5/12/chartex" xmlns:cx7="http://schemas.microsoft.com/office/drawing/2016/5/13/chartex" xmlns:cx8="http://schemas.microsoft.com/office/drawing/2016/5/14/chartex" xmlns:mc="http://schemas.openxmlformats.org/markup-compatibility/2006" xmlns:aink="http://schemas.microsoft.com/office/drawing/2016/ink" xmlns:am3d="http://schemas.microsoft.com/office/drawing/2017/model3d" xmlns:o="urn:schemas-microsoft-com:office:office" xmlns:r="http://schemas.openxmlformats.org/officeDocument/2006/relationships" xmlns:m="http://schemas.openxmlformats.org/officeDocument/2006/math" xmlns:v="urn:schemas-microsoft-com:vml" xmlns:wp14="http://schemas.microsoft.com/office/word/2010/wordprocessingDrawing" xmlns:wp="http://schemas.openxmlformats.org/drawingml/2006/wordprocessingDrawing" xmlns:w10="urn:schemas-microsoft-com:office:word" xmlns:w="http://schemas.openxmlformats.org/wordprocessingml/2006/main" xmlns:w14="http://schemas.microsoft.com/office/word/2010/wordml" xmlns:w15="http://schemas.microsoft.com/office/word/2012/wordml" xmlns:w16cid="http://schemas.microsoft.com/office/word/2016/wordml/cid" xmlns:w16se="http://schemas.microsoft.com/office/word/2015/wordml/symex" xmlns:wpg="http://schemas.microsoft.com/office/word/2010/wordprocessingGroup" xmlns:wpi="http://schemas.microsoft.com/office/word/2010/wordprocessingInk" xmlns:wne="http://schemas.microsoft.com/office/word/2006/wordml" xmlns:wps="http://schemas.microsoft.com/office/word/2010/wordprocessingShape" mc:Ignorable="w14 w15 w16se w16cid wp14">
   <w:abstractNum w:abstractNumId="0" w15:restartNumberingAfterBreak="0">
+    <w:nsid w:val="0362076A"/>
+    <w:multiLevelType w:val="hybridMultilevel"/>
+    <w:tmpl w:val="B1DA8C8E"/>
+    <w:lvl w:ilvl="0" w:tplc="0406000F">
+      <w:start w:val="1"/>
+      <w:numFmt w:val="decimal"/>
+      <w:lvlText w:val="%1."/>
+      <w:lvlJc w:val="left"/>
+      <w:pPr>
+        <w:ind w:left="1440" w:hanging="360"/>
+      </w:pPr>
+    </w:lvl>
+    <w:lvl w:ilvl="1" w:tplc="04060019" w:tentative="1">
+      <w:start w:val="1"/>
+      <w:numFmt w:val="lowerLetter"/>
+      <w:lvlText w:val="%2."/>
+      <w:lvlJc w:val="left"/>
+      <w:pPr>
+        <w:ind w:left="2160" w:hanging="360"/>
+      </w:pPr>
+    </w:lvl>
+    <w:lvl w:ilvl="2" w:tplc="0406001B" w:tentative="1">
+      <w:start w:val="1"/>
+      <w:numFmt w:val="lowerRoman"/>
+      <w:lvlText w:val="%3."/>
+      <w:lvlJc w:val="right"/>
+      <w:pPr>
+        <w:ind w:left="2880" w:hanging="180"/>
+      </w:pPr>
+    </w:lvl>
+    <w:lvl w:ilvl="3" w:tplc="0406000F" w:tentative="1">
+      <w:start w:val="1"/>
+      <w:numFmt w:val="decimal"/>
+      <w:lvlText w:val="%4."/>
+      <w:lvlJc w:val="left"/>
+      <w:pPr>
+        <w:ind w:left="3600" w:hanging="360"/>
+      </w:pPr>
+    </w:lvl>
+    <w:lvl w:ilvl="4" w:tplc="04060019" w:tentative="1">
+      <w:start w:val="1"/>
+      <w:numFmt w:val="lowerLetter"/>
+      <w:lvlText w:val="%5."/>
+      <w:lvlJc w:val="left"/>
+      <w:pPr>
+        <w:ind w:left="4320" w:hanging="360"/>
+      </w:pPr>
+    </w:lvl>
+    <w:lvl w:ilvl="5" w:tplc="0406001B" w:tentative="1">
+      <w:start w:val="1"/>
+      <w:numFmt w:val="lowerRoman"/>
+      <w:lvlText w:val="%6."/>
+      <w:lvlJc w:val="right"/>
+      <w:pPr>
+        <w:ind w:left="5040" w:hanging="180"/>
+      </w:pPr>
+    </w:lvl>
+    <w:lvl w:ilvl="6" w:tplc="0406000F" w:tentative="1">
+      <w:start w:val="1"/>
+      <w:numFmt w:val="decimal"/>
+      <w:lvlText w:val="%7."/>
+      <w:lvlJc w:val="left"/>
+      <w:pPr>
+        <w:ind w:left="5760" w:hanging="360"/>
+      </w:pPr>
+    </w:lvl>
+    <w:lvl w:ilvl="7" w:tplc="04060019" w:tentative="1">
+      <w:start w:val="1"/>
+      <w:numFmt w:val="lowerLetter"/>
+      <w:lvlText w:val="%8."/>
+      <w:lvlJc w:val="left"/>
+      <w:pPr>
+        <w:ind w:left="6480" w:hanging="360"/>
+      </w:pPr>
+    </w:lvl>
+    <w:lvl w:ilvl="8" w:tplc="0406001B" w:tentative="1">
+      <w:start w:val="1"/>
+      <w:numFmt w:val="lowerRoman"/>
+      <w:lvlText w:val="%9."/>
+      <w:lvlJc w:val="right"/>
+      <w:pPr>
+        <w:ind w:left="7200" w:hanging="180"/>
+      </w:pPr>
+    </w:lvl>
+  </w:abstractNum>
+  <w:abstractNum w:abstractNumId="1" w15:restartNumberingAfterBreak="0">
     <w:nsid w:val="5AB9300C"/>
     <w:multiLevelType w:val="hybridMultilevel"/>
     <w:tmpl w:val="FA66E7E0"/>
@@ -1152,7 +1371,7 @@
       </w:rPr>
     </w:lvl>
   </w:abstractNum>
-  <w:abstractNum w:abstractNumId="1" w15:restartNumberingAfterBreak="0">
+  <w:abstractNum w:abstractNumId="2" w15:restartNumberingAfterBreak="0">
     <w:nsid w:val="62BD464A"/>
     <w:multiLevelType w:val="hybridMultilevel"/>
     <w:tmpl w:val="B1DA8C8E"/>
@@ -1239,10 +1458,13 @@
     </w:lvl>
   </w:abstractNum>
   <w:num w:numId="1">
-    <w:abstractNumId w:val="0"/>
+    <w:abstractNumId w:val="1"/>
   </w:num>
   <w:num w:numId="2">
-    <w:abstractNumId w:val="1"/>
+    <w:abstractNumId w:val="2"/>
+  </w:num>
+  <w:num w:numId="3">
+    <w:abstractNumId w:val="0"/>
   </w:num>
 </w:numbering>
 </file>

</xml_diff>